<commit_message>
in theory this should go to branch 'test_A' only
</commit_message>
<xml_diff>
--- a/Notes and Setup.docx
+++ b/Notes and Setup.docx
@@ -6,6 +6,11 @@
       <w:pPr>
         <w:pStyle w:val="Heading1"/>
       </w:pPr>
+      <w:r>
+        <w:t xml:space="preserve">TEST_A </w:t>
+      </w:r>
+      <w:bookmarkStart w:id="0" w:name="_GoBack"/>
+      <w:bookmarkEnd w:id="0"/>
       <w:r>
         <w:t>LIST OF SOFTWARE and ACCESS AUTHORIZATION NEEDED</w:t>
       </w:r>
@@ -198,12 +203,7 @@
         <w:sym w:font="Wingdings" w:char="F0E0"/>
       </w:r>
       <w:r>
-        <w:t>because of issues with the AGL proxy, GitExtensions is preferred respect to SourceTree</w:t>
-      </w:r>
-      <w:bookmarkStart w:id="0" w:name="_GoBack"/>
-      <w:bookmarkEnd w:id="0"/>
-      <w:r>
-        <w:t xml:space="preserve">  </w:t>
+        <w:t xml:space="preserve">because of issues with the AGL proxy, GitExtensions is preferred respect to SourceTree  </w:t>
       </w:r>
     </w:p>
     <w:p>
@@ -4285,7 +4285,7 @@
 </file>
 
 <file path=customXml/itemProps1.xml><?xml version="1.0" encoding="utf-8"?>
-<ds:datastoreItem xmlns:ds="http://schemas.openxmlformats.org/officeDocument/2006/customXml" ds:itemID="{91D53CAE-2E5C-419C-8C04-D66E507C8514}">
+<ds:datastoreItem xmlns:ds="http://schemas.openxmlformats.org/officeDocument/2006/customXml" ds:itemID="{6E655AB2-580F-4E6C-9A7F-9AB3BBAB6A36}">
   <ds:schemaRefs>
     <ds:schemaRef ds:uri="http://schemas.openxmlformats.org/officeDocument/2006/bibliography"/>
   </ds:schemaRefs>

</xml_diff>